<commit_message>
v0.1.7 BE + FE gallery loading
</commit_message>
<xml_diff>
--- a/description/Vorlage_projektarbeiten2.docx
+++ b/description/Vorlage_projektarbeiten2.docx
@@ -182,8 +182,6 @@
         </w:rPr>
         <w:t>19.01.2023 – 27.01.2023</w:t>
       </w:r>
-      <w:bookmarkStart w:id="0" w:name="_GoBack"/>
-      <w:bookmarkEnd w:id="0"/>
     </w:p>
     <w:p>
       <w:pPr>
@@ -219,6 +217,12 @@
           <w:rFonts w:ascii="Arial" w:hAnsi="Arial" w:cs="Arial"/>
         </w:rPr>
         <w:t xml:space="preserve"> </w:t>
+      </w:r>
+      <w:r>
+        <w:rPr>
+          <w:rFonts w:ascii="Arial" w:hAnsi="Arial" w:cs="Arial"/>
+        </w:rPr>
+        <w:t>Herr Christian Heisch</w:t>
       </w:r>
     </w:p>
     <w:p>
@@ -521,12 +525,21 @@
                 <w:bCs/>
               </w:rPr>
             </w:pPr>
+            <w:proofErr w:type="spellStart"/>
             <w:r>
               <w:rPr>
                 <w:rFonts w:ascii="Arial" w:hAnsi="Arial" w:cs="Arial"/>
                 <w:bCs/>
               </w:rPr>
-              <w:t>Mustermann, Max</w:t>
+              <w:t>Wachtling</w:t>
+            </w:r>
+            <w:proofErr w:type="spellEnd"/>
+            <w:r>
+              <w:rPr>
+                <w:rFonts w:ascii="Arial" w:hAnsi="Arial" w:cs="Arial"/>
+                <w:bCs/>
+              </w:rPr>
+              <w:t>, Marvin</w:t>
             </w:r>
           </w:p>
         </w:tc>
@@ -827,7 +840,7 @@
                 </w:ffData>
               </w:fldChar>
             </w:r>
-            <w:bookmarkStart w:id="1" w:name="Text9"/>
+            <w:bookmarkStart w:id="0" w:name="Text9"/>
             <w:r>
               <w:rPr>
                 <w:rFonts w:ascii="Arial" w:hAnsi="Arial" w:cs="Arial"/>
@@ -858,7 +871,7 @@
               </w:rPr>
               <w:fldChar w:fldCharType="end"/>
             </w:r>
-            <w:bookmarkEnd w:id="1"/>
+            <w:bookmarkEnd w:id="0"/>
           </w:p>
         </w:tc>
         <w:tc>
@@ -2128,8 +2141,126 @@
           <w:b/>
           <w:bCs/>
         </w:rPr>
-        <w:t>Hier Beschreibung einfügen</w:t>
-      </w:r>
+        <w:t>Projektbeschreibung:</w:t>
+      </w:r>
+    </w:p>
+    <w:p>
+      <w:pPr>
+        <w:spacing w:after="120"/>
+        <w:rPr>
+          <w:rFonts w:ascii="Arial" w:hAnsi="Arial" w:cs="Arial"/>
+          <w:b/>
+          <w:bCs/>
+        </w:rPr>
+      </w:pPr>
+      <w:r>
+        <w:rPr>
+          <w:rFonts w:ascii="Arial" w:hAnsi="Arial" w:cs="Arial"/>
+          <w:b/>
+          <w:bCs/>
+        </w:rPr>
+        <w:t xml:space="preserve">Es soll eine Backend-Funktionalität entwickelt werden, mithilfe derer ein Bild hochgeladen und mit mehreren Ebenen maskiert werden kann. Zu jeder Ebene soll es einen Infotext geben, der vom Benutzer eingegeben werden kann. Das Bild soll per Knopfdruck in ein Objekt gespeichert werden. </w:t>
+      </w:r>
+      <w:r>
+        <w:rPr>
+          <w:rFonts w:ascii="Arial" w:hAnsi="Arial" w:cs="Arial"/>
+          <w:b/>
+          <w:bCs/>
+        </w:rPr>
+        <w:t>Das Objekt wird an eine Galerie übergeben, in der das zugewiesene Bild als Thumbnail angezeigt wird</w:t>
+      </w:r>
+      <w:r>
+        <w:rPr>
+          <w:rFonts w:ascii="Arial" w:hAnsi="Arial" w:cs="Arial"/>
+          <w:b/>
+          <w:bCs/>
+        </w:rPr>
+        <w:t xml:space="preserve">. </w:t>
+      </w:r>
+      <w:r>
+        <w:rPr>
+          <w:rFonts w:ascii="Arial" w:hAnsi="Arial" w:cs="Arial"/>
+          <w:b/>
+          <w:bCs/>
+        </w:rPr>
+        <w:t>Bei Klick wird das Bild in ein größeres Canvas geladen und angezeigt</w:t>
+      </w:r>
+    </w:p>
+    <w:p>
+      <w:pPr>
+        <w:spacing w:after="120"/>
+        <w:rPr>
+          <w:rFonts w:ascii="Arial" w:hAnsi="Arial" w:cs="Arial"/>
+          <w:b/>
+          <w:bCs/>
+        </w:rPr>
+      </w:pPr>
+    </w:p>
+    <w:p>
+      <w:pPr>
+        <w:spacing w:after="120"/>
+        <w:rPr>
+          <w:rFonts w:ascii="Arial" w:hAnsi="Arial" w:cs="Arial"/>
+          <w:b/>
+          <w:bCs/>
+        </w:rPr>
+      </w:pPr>
+      <w:r>
+        <w:rPr>
+          <w:rFonts w:ascii="Arial" w:hAnsi="Arial" w:cs="Arial"/>
+          <w:b/>
+          <w:bCs/>
+        </w:rPr>
+        <w:t>Optional:</w:t>
+      </w:r>
+    </w:p>
+    <w:p>
+      <w:pPr>
+        <w:pStyle w:val="Listenabsatz"/>
+        <w:numPr>
+          <w:ilvl w:val="0"/>
+          <w:numId w:val="4"/>
+        </w:numPr>
+        <w:spacing w:after="120"/>
+        <w:rPr>
+          <w:rFonts w:ascii="Arial" w:hAnsi="Arial" w:cs="Arial"/>
+          <w:b/>
+          <w:bCs/>
+        </w:rPr>
+      </w:pPr>
+      <w:r>
+        <w:rPr>
+          <w:rFonts w:ascii="Arial" w:hAnsi="Arial" w:cs="Arial"/>
+          <w:b/>
+          <w:bCs/>
+        </w:rPr>
+        <w:t>Bewegt man die Maus über Bereiche des geladenen Bildes, die vorher als Maske gezeichnet wurden, soll jeweils der vorher individuell zugewiesene Infotext ausgegeben werden</w:t>
+      </w:r>
+    </w:p>
+    <w:p>
+      <w:pPr>
+        <w:pStyle w:val="Listenabsatz"/>
+        <w:numPr>
+          <w:ilvl w:val="0"/>
+          <w:numId w:val="4"/>
+        </w:numPr>
+        <w:spacing w:after="120"/>
+        <w:rPr>
+          <w:rFonts w:ascii="Arial" w:hAnsi="Arial" w:cs="Arial"/>
+          <w:b/>
+          <w:bCs/>
+        </w:rPr>
+      </w:pPr>
+      <w:r>
+        <w:rPr>
+          <w:rFonts w:ascii="Arial" w:hAnsi="Arial" w:cs="Arial"/>
+          <w:b/>
+          <w:bCs/>
+        </w:rPr>
+        <w:t>Die Galeriedaten werden auf einem Server gespeichert und in ein Frontend geladen, wo nun die Galerie angezeigt wird</w:t>
+      </w:r>
+      <w:bookmarkStart w:id="1" w:name="_GoBack"/>
+      <w:bookmarkEnd w:id="1"/>
     </w:p>
     <w:p>
       <w:pPr>

</xml_diff>